<commit_message>
fix: do not replace non-trigger params even if there is some in content
</commit_message>
<xml_diff>
--- a/test-data/tables.docx
+++ b/test-data/tables.docx
@@ -57,7 +57,7 @@
         </w:tblBorders>
         <w:tblCellMar>
           <w:top w:w="55" w:type="dxa"/>
-          <w:left w:w="42" w:type="dxa"/>
+          <w:left w:w="41" w:type="dxa"/>
           <w:bottom w:w="55" w:type="dxa"/>
           <w:right w:w="55" w:type="dxa"/>
         </w:tblCellMar>
@@ -202,7 +202,7 @@
         </w:tblBorders>
         <w:tblCellMar>
           <w:top w:w="55" w:type="dxa"/>
-          <w:left w:w="45" w:type="dxa"/>
+          <w:left w:w="44" w:type="dxa"/>
           <w:bottom w:w="55" w:type="dxa"/>
           <w:right w:w="55" w:type="dxa"/>
         </w:tblCellMar>
@@ -405,7 +405,7 @@
         </w:tblBorders>
         <w:tblCellMar>
           <w:top w:w="55" w:type="dxa"/>
-          <w:left w:w="45" w:type="dxa"/>
+          <w:left w:w="44" w:type="dxa"/>
           <w:bottom w:w="55" w:type="dxa"/>
           <w:right w:w="55" w:type="dxa"/>
         </w:tblCellMar>
@@ -555,7 +555,7 @@
         </w:tblBorders>
         <w:tblCellMar>
           <w:top w:w="55" w:type="dxa"/>
-          <w:left w:w="45" w:type="dxa"/>
+          <w:left w:w="44" w:type="dxa"/>
           <w:bottom w:w="55" w:type="dxa"/>
           <w:right w:w="55" w:type="dxa"/>
         </w:tblCellMar>
@@ -703,7 +703,7 @@
         </w:tblBorders>
         <w:tblCellMar>
           <w:top w:w="55" w:type="dxa"/>
-          <w:left w:w="48" w:type="dxa"/>
+          <w:left w:w="47" w:type="dxa"/>
           <w:bottom w:w="55" w:type="dxa"/>
           <w:right w:w="55" w:type="dxa"/>
         </w:tblCellMar>
@@ -711,8 +711,8 @@
       <w:tblGrid>
         <w:gridCol w:w="1927"/>
         <w:gridCol w:w="1928"/>
-        <w:gridCol w:w="819"/>
-        <w:gridCol w:w="3965"/>
+        <w:gridCol w:w="818"/>
+        <w:gridCol w:w="3966"/>
         <w:gridCol w:w="1006"/>
       </w:tblGrid>
       <w:tr>
@@ -791,7 +791,7 @@
         </w:tc>
         <w:tc>
           <w:tcPr>
-            <w:tcW w:w="819" w:type="dxa"/>
+            <w:tcW w:w="818" w:type="dxa"/>
             <w:tcBorders>
               <w:top w:val="single" w:sz="2" w:space="0" w:color="000000"/>
               <w:left w:val="single" w:sz="2" w:space="0" w:color="000000"/>
@@ -827,7 +827,7 @@
         </w:tc>
         <w:tc>
           <w:tcPr>
-            <w:tcW w:w="3965" w:type="dxa"/>
+            <w:tcW w:w="3966" w:type="dxa"/>
             <w:tcBorders>
               <w:top w:val="single" w:sz="2" w:space="0" w:color="000000"/>
               <w:left w:val="single" w:sz="2" w:space="0" w:color="000000"/>
@@ -980,7 +980,7 @@
         </w:tc>
         <w:tc>
           <w:tcPr>
-            <w:tcW w:w="819" w:type="dxa"/>
+            <w:tcW w:w="818" w:type="dxa"/>
             <w:tcBorders>
               <w:top w:val="single" w:sz="2" w:space="0" w:color="000000"/>
               <w:left w:val="single" w:sz="2" w:space="0" w:color="000000"/>
@@ -1016,7 +1016,7 @@
         </w:tc>
         <w:tc>
           <w:tcPr>
-            <w:tcW w:w="3965" w:type="dxa"/>
+            <w:tcW w:w="3966" w:type="dxa"/>
             <w:tcBorders>
               <w:top w:val="single" w:sz="2" w:space="0" w:color="000000"/>
               <w:left w:val="single" w:sz="2" w:space="0" w:color="000000"/>
@@ -1166,7 +1166,7 @@
         </w:tc>
         <w:tc>
           <w:tcPr>
-            <w:tcW w:w="819" w:type="dxa"/>
+            <w:tcW w:w="818" w:type="dxa"/>
             <w:tcBorders>
               <w:top w:val="single" w:sz="2" w:space="0" w:color="000000"/>
               <w:left w:val="single" w:sz="2" w:space="0" w:color="000000"/>
@@ -1202,7 +1202,7 @@
         </w:tc>
         <w:tc>
           <w:tcPr>
-            <w:tcW w:w="3965" w:type="dxa"/>
+            <w:tcW w:w="3966" w:type="dxa"/>
             <w:tcBorders>
               <w:top w:val="single" w:sz="2" w:space="0" w:color="000000"/>
               <w:left w:val="single" w:sz="2" w:space="0" w:color="000000"/>
@@ -1351,7 +1351,7 @@
         </w:tc>
         <w:tc>
           <w:tcPr>
-            <w:tcW w:w="819" w:type="dxa"/>
+            <w:tcW w:w="818" w:type="dxa"/>
             <w:tcBorders>
               <w:top w:val="single" w:sz="2" w:space="0" w:color="000000"/>
               <w:left w:val="single" w:sz="2" w:space="0" w:color="000000"/>
@@ -1387,7 +1387,7 @@
         </w:tc>
         <w:tc>
           <w:tcPr>
-            <w:tcW w:w="3965" w:type="dxa"/>
+            <w:tcW w:w="3966" w:type="dxa"/>
             <w:tcBorders>
               <w:top w:val="single" w:sz="2" w:space="0" w:color="000000"/>
               <w:left w:val="single" w:sz="2" w:space="0" w:color="000000"/>
@@ -1481,7 +1481,27 @@
       </w:pPr>
       <w:r>
         <w:rPr/>
-        <w:t>{{NotReplacable}} – this should not be replaced</w:t>
+        <w:t>{{</w:t>
+      </w:r>
+      <w:bookmarkStart w:id="4" w:name="__DdeLink__116_1600505145"/>
+      <w:r>
+        <w:rPr/>
+        <w:t>NotReplacable</w:t>
+      </w:r>
+      <w:bookmarkEnd w:id="4"/>
+      <w:r>
+        <w:rPr/>
+        <w:t>}} – this should not be replaced</w:t>
+      </w:r>
+    </w:p>
+    <w:p>
+      <w:pPr>
+        <w:pStyle w:val="Normal"/>
+        <w:spacing w:before="0" w:after="140"/>
+        <w:rPr/>
+      </w:pPr>
+      <w:r>
+        <w:rPr/>
       </w:r>
     </w:p>
     <w:sectPr>
@@ -4860,6 +4880,69 @@
       <w:rFonts w:cs="OpenSymbol"/>
     </w:rPr>
   </w:style>
+  <w:style w:type="character" w:styleId="ListLabel388">
+    <w:name w:val="ListLabel 388"/>
+    <w:qFormat/>
+    <w:rPr>
+      <w:rFonts w:cs="OpenSymbol"/>
+    </w:rPr>
+  </w:style>
+  <w:style w:type="character" w:styleId="ListLabel389">
+    <w:name w:val="ListLabel 389"/>
+    <w:qFormat/>
+    <w:rPr>
+      <w:rFonts w:cs="OpenSymbol"/>
+    </w:rPr>
+  </w:style>
+  <w:style w:type="character" w:styleId="ListLabel390">
+    <w:name w:val="ListLabel 390"/>
+    <w:qFormat/>
+    <w:rPr>
+      <w:rFonts w:cs="OpenSymbol"/>
+    </w:rPr>
+  </w:style>
+  <w:style w:type="character" w:styleId="ListLabel391">
+    <w:name w:val="ListLabel 391"/>
+    <w:qFormat/>
+    <w:rPr>
+      <w:rFonts w:cs="OpenSymbol"/>
+    </w:rPr>
+  </w:style>
+  <w:style w:type="character" w:styleId="ListLabel392">
+    <w:name w:val="ListLabel 392"/>
+    <w:qFormat/>
+    <w:rPr>
+      <w:rFonts w:cs="OpenSymbol"/>
+    </w:rPr>
+  </w:style>
+  <w:style w:type="character" w:styleId="ListLabel393">
+    <w:name w:val="ListLabel 393"/>
+    <w:qFormat/>
+    <w:rPr>
+      <w:rFonts w:cs="OpenSymbol"/>
+    </w:rPr>
+  </w:style>
+  <w:style w:type="character" w:styleId="ListLabel394">
+    <w:name w:val="ListLabel 394"/>
+    <w:qFormat/>
+    <w:rPr>
+      <w:rFonts w:cs="OpenSymbol"/>
+    </w:rPr>
+  </w:style>
+  <w:style w:type="character" w:styleId="ListLabel395">
+    <w:name w:val="ListLabel 395"/>
+    <w:qFormat/>
+    <w:rPr>
+      <w:rFonts w:cs="OpenSymbol"/>
+    </w:rPr>
+  </w:style>
+  <w:style w:type="character" w:styleId="ListLabel396">
+    <w:name w:val="ListLabel 396"/>
+    <w:qFormat/>
+    <w:rPr>
+      <w:rFonts w:cs="OpenSymbol"/>
+    </w:rPr>
+  </w:style>
   <w:style w:type="paragraph" w:styleId="Heading">
     <w:name w:val="Heading"/>
     <w:basedOn w:val="Normal"/>

</xml_diff>